<commit_message>
DUA: Clarify data model, add simple design diagram
</commit_message>
<xml_diff>
--- a/LSEG Trade Logging API System Design.docx
+++ b/LSEG Trade Logging API System Design.docx
@@ -758,6 +758,24 @@
         </w:rPr>
         <w:lastRenderedPageBreak/>
         <w:t>Use async throughout</w:t>
+      </w:r>
+    </w:p>
+    <w:p>
+      <w:pPr>
+        <w:pStyle w:val="ListParagraph"/>
+        <w:numPr>
+          <w:ilvl w:val="0"/>
+          <w:numId w:val="1"/>
+        </w:numPr>
+        <w:rPr>
+          <w:rFonts w:ascii="Calibri" w:hAnsi="Calibri" w:cs="Calibri"/>
+        </w:rPr>
+      </w:pPr>
+      <w:r>
+        <w:rPr>
+          <w:rFonts w:ascii="Calibri" w:hAnsi="Calibri" w:cs="Calibri"/>
+        </w:rPr>
+        <w:t>FK Reference to stock ID in trade, one to many relationship between stock and trade</w:t>
       </w:r>
     </w:p>
     <w:sectPr>

</xml_diff>